<commit_message>
NugetPaket wurde benötigt - XMLParser
Todo: NugetPaket mit aufnehmen/hinzufügen
</commit_message>
<xml_diff>
--- a/02_Entwurf/UC_Einlesen/Fremdkomponenten_Architekturänderungen_XML.docx
+++ b/02_Entwurf/UC_Einlesen/Fremdkomponenten_Architekturänderungen_XML.docx
@@ -12,20 +12,39 @@
     </w:p>
     <w:p/>
     <w:p>
+      <w:hyperlink r:id="rId4" w:history="1">
+        <w:r>
+          <w:rPr>
+            <w:rStyle w:val="Hyperlink"/>
+          </w:rPr>
+          <w:t>https://github.com/OfficeDev/Open-Xml-PowerTools</w:t>
+        </w:r>
+      </w:hyperlink>
+    </w:p>
+    <w:p>
+      <w:pPr>
+        <w:pStyle w:val="berschrift4"/>
+      </w:pPr>
       <w:r>
-        <w:t>Es wurden bis jetzt keine Fremdkomponenten verwendet. Eine Verwendung von Fremdkomponenten ist auch nicht geplant. Bisher wurden nur die Microsoft Standard C# Bibliotheken verwendet.</w:t>
+        <w:t xml:space="preserve">Lizenz: </w:t>
       </w:r>
+      <w:r>
+        <w:t xml:space="preserve">Microsoft Public </w:t>
+      </w:r>
+      <w:proofErr w:type="spellStart"/>
+      <w:r>
+        <w:t>License</w:t>
+      </w:r>
+      <w:proofErr w:type="spellEnd"/>
     </w:p>
+    <w:p/>
     <w:p/>
     <w:p>
       <w:pPr>
         <w:pStyle w:val="berschrift1"/>
       </w:pPr>
       <w:r>
-        <w:t>Verworfene Architekturprinzipien</w:t>
-      </w:r>
-      <w:r>
-        <w:t xml:space="preserve"> XML- Parser:</w:t>
+        <w:t>Verworfene Architekturprinzipien XML- Parser:</w:t>
       </w:r>
     </w:p>
     <w:p/>
@@ -42,6 +61,7 @@
         <w:t>“ wurde verworfen, da sie sich als unnötig erwiesen hatte. Da die allgemeine „File“ - Klasse für das Einlesen ausreichend ist.</w:t>
       </w:r>
     </w:p>
+    <w:p/>
     <w:p/>
     <w:p>
       <w:bookmarkStart w:id="0" w:name="_GoBack"/>
@@ -472,6 +492,28 @@
       <w:szCs w:val="32"/>
     </w:rPr>
   </w:style>
+  <w:style w:type="paragraph" w:styleId="berschrift4">
+    <w:name w:val="heading 4"/>
+    <w:basedOn w:val="Standard"/>
+    <w:next w:val="Standard"/>
+    <w:link w:val="berschrift4Zchn"/>
+    <w:uiPriority w:val="9"/>
+    <w:unhideWhenUsed/>
+    <w:qFormat/>
+    <w:rsid w:val="00A2530A"/>
+    <w:pPr>
+      <w:keepNext/>
+      <w:keepLines/>
+      <w:spacing w:before="40" w:after="0"/>
+      <w:outlineLvl w:val="3"/>
+    </w:pPr>
+    <w:rPr>
+      <w:rFonts w:asciiTheme="majorHAnsi" w:eastAsiaTheme="majorEastAsia" w:hAnsiTheme="majorHAnsi" w:cstheme="majorBidi"/>
+      <w:i/>
+      <w:iCs/>
+      <w:color w:val="2E74B5" w:themeColor="accent1" w:themeShade="BF"/>
+    </w:rPr>
+  </w:style>
   <w:style w:type="character" w:default="1" w:styleId="Absatz-Standardschriftart">
     <w:name w:val="Default Paragraph Font"/>
     <w:uiPriority w:val="1"/>
@@ -544,6 +586,30 @@
       <w:color w:val="2E74B5" w:themeColor="accent1" w:themeShade="BF"/>
       <w:sz w:val="32"/>
       <w:szCs w:val="32"/>
+    </w:rPr>
+  </w:style>
+  <w:style w:type="character" w:styleId="Hyperlink">
+    <w:name w:val="Hyperlink"/>
+    <w:basedOn w:val="Absatz-Standardschriftart"/>
+    <w:uiPriority w:val="99"/>
+    <w:unhideWhenUsed/>
+    <w:rsid w:val="00A2530A"/>
+    <w:rPr>
+      <w:color w:val="0563C1" w:themeColor="hyperlink"/>
+      <w:u w:val="single"/>
+    </w:rPr>
+  </w:style>
+  <w:style w:type="character" w:customStyle="1" w:styleId="berschrift4Zchn">
+    <w:name w:val="Überschrift 4 Zchn"/>
+    <w:basedOn w:val="Absatz-Standardschriftart"/>
+    <w:link w:val="berschrift4"/>
+    <w:uiPriority w:val="9"/>
+    <w:rsid w:val="00A2530A"/>
+    <w:rPr>
+      <w:rFonts w:asciiTheme="majorHAnsi" w:eastAsiaTheme="majorEastAsia" w:hAnsiTheme="majorHAnsi" w:cstheme="majorBidi"/>
+      <w:i/>
+      <w:iCs/>
+      <w:color w:val="2E74B5" w:themeColor="accent1" w:themeShade="BF"/>
     </w:rPr>
   </w:style>
 </w:styles>

</xml_diff>